<commit_message>
new componenet member-detail, activatedRoute path set to member-card, added route path with id, added safe navigation operator
</commit_message>
<xml_diff>
--- a/DatingApp_Notes.docx
+++ b/DatingApp_Notes.docx
@@ -364,7 +364,14 @@
       </w:r>
       <w:r>
         <w:tab/>
-        <w:t xml:space="preserve">npm install </w:t>
+      </w:r>
+      <w:proofErr w:type="spellStart"/>
+      <w:r>
+        <w:t>npm</w:t>
+      </w:r>
+      <w:proofErr w:type="spellEnd"/>
+      <w:r>
+        <w:t xml:space="preserve"> install </w:t>
       </w:r>
       <w:proofErr w:type="spellStart"/>
       <w:r>
@@ -1274,7 +1281,14 @@
     <w:p>
       <w:r>
         <w:tab/>
-        <w:t xml:space="preserve">npm install </w:t>
+      </w:r>
+      <w:proofErr w:type="spellStart"/>
+      <w:r>
+        <w:t>npm</w:t>
+      </w:r>
+      <w:proofErr w:type="spellEnd"/>
+      <w:r>
+        <w:t xml:space="preserve"> install </w:t>
       </w:r>
       <w:proofErr w:type="spellStart"/>
       <w:r>
@@ -12417,7 +12431,15 @@
       </w:r>
       <w:proofErr w:type="spellEnd"/>
       <w:r>
-        <w:t>("url", obj)</w:t>
+        <w:t>("</w:t>
+      </w:r>
+      <w:proofErr w:type="spellStart"/>
+      <w:r>
+        <w:t>url</w:t>
+      </w:r>
+      <w:proofErr w:type="spellEnd"/>
+      <w:r>
+        <w:t>", obj)</w:t>
       </w:r>
     </w:p>
     <w:p>
@@ -14546,7 +14568,7 @@
           <w:sz w:val="21"/>
           <w:szCs w:val="21"/>
         </w:rPr>
-        <w:t> { </w:t>
+        <w:t> {</w:t>
       </w:r>
       <w:r>
         <w:rPr>
@@ -14564,7 +14586,7 @@
           <w:sz w:val="21"/>
           <w:szCs w:val="21"/>
         </w:rPr>
-        <w:t> } </w:t>
+        <w:t>} </w:t>
       </w:r>
       <w:r>
         <w:rPr>
@@ -14630,7 +14652,7 @@
           <w:sz w:val="21"/>
           <w:szCs w:val="21"/>
         </w:rPr>
-        <w:t> { </w:t>
+        <w:t> {</w:t>
       </w:r>
       <w:r>
         <w:rPr>
@@ -14648,7 +14670,7 @@
           <w:sz w:val="21"/>
           <w:szCs w:val="21"/>
         </w:rPr>
-        <w:t> } </w:t>
+        <w:t>} </w:t>
       </w:r>
       <w:r>
         <w:rPr>
@@ -14714,7 +14736,7 @@
           <w:sz w:val="21"/>
           <w:szCs w:val="21"/>
         </w:rPr>
-        <w:t> { </w:t>
+        <w:t> {</w:t>
       </w:r>
       <w:r>
         <w:rPr>
@@ -14750,7 +14772,7 @@
           <w:sz w:val="21"/>
           <w:szCs w:val="21"/>
         </w:rPr>
-        <w:t> } </w:t>
+        <w:t>} </w:t>
       </w:r>
       <w:r>
         <w:rPr>
@@ -14816,7 +14838,7 @@
           <w:sz w:val="21"/>
           <w:szCs w:val="21"/>
         </w:rPr>
-        <w:t> { </w:t>
+        <w:t> {</w:t>
       </w:r>
       <w:r>
         <w:rPr>
@@ -14834,7 +14856,7 @@
           <w:sz w:val="21"/>
           <w:szCs w:val="21"/>
         </w:rPr>
-        <w:t> } </w:t>
+        <w:t>} </w:t>
       </w:r>
       <w:r>
         <w:rPr>
@@ -14920,7 +14942,7 @@
           <w:sz w:val="21"/>
           <w:szCs w:val="21"/>
         </w:rPr>
-        <w:t> { </w:t>
+        <w:t> {</w:t>
       </w:r>
       <w:r>
         <w:rPr>
@@ -14938,7 +14960,7 @@
           <w:sz w:val="21"/>
           <w:szCs w:val="21"/>
         </w:rPr>
-        <w:t> } </w:t>
+        <w:t>} </w:t>
       </w:r>
       <w:r>
         <w:rPr>
@@ -24892,16 +24914,7 @@
           <w:sz w:val="20"/>
           <w:szCs w:val="20"/>
         </w:rPr>
-        <w:t xml:space="preserve"> (</w:t>
-      </w:r>
-      <w:r>
-        <w:rPr>
-          <w:rFonts w:ascii="Consolas" w:eastAsia="Times New Roman" w:hAnsi="Consolas" w:cs="Courier New"/>
-          <w:color w:val="24292E"/>
-          <w:sz w:val="20"/>
-          <w:szCs w:val="20"/>
-        </w:rPr>
-        <w:t>) {</w:t>
+        <w:t xml:space="preserve"> () {</w:t>
       </w:r>
     </w:p>
     <w:p>
@@ -24958,7 +24971,17 @@
           <w:sz w:val="20"/>
           <w:szCs w:val="20"/>
         </w:rPr>
-        <w:t xml:space="preserve"> localStorage.</w:t>
+        <w:t xml:space="preserve"> </w:t>
+      </w:r>
+      <w:proofErr w:type="spellStart"/>
+      <w:r>
+        <w:rPr>
+          <w:rFonts w:ascii="Consolas" w:eastAsia="Times New Roman" w:hAnsi="Consolas" w:cs="Courier New"/>
+          <w:color w:val="24292E"/>
+          <w:sz w:val="20"/>
+          <w:szCs w:val="20"/>
+        </w:rPr>
+        <w:t>localStorage.</w:t>
       </w:r>
       <w:r>
         <w:rPr>
@@ -24969,6 +24992,7 @@
         </w:rPr>
         <w:t>getItem</w:t>
       </w:r>
+      <w:proofErr w:type="spellEnd"/>
       <w:r>
         <w:rPr>
           <w:rFonts w:ascii="Consolas" w:eastAsia="Times New Roman" w:hAnsi="Consolas" w:cs="Courier New"/>
@@ -26057,7 +26081,22 @@
     <w:p/>
     <w:p>
       <w:r>
-        <w:t xml:space="preserve">Previously we had manually added a variable to hold a new HttpRequestHeader … the header was passing our token info and putting at the end of the request params….in “service” as we sent requests to the api.  We no longer need this http option.  Because </w:t>
+        <w:t xml:space="preserve">Previously </w:t>
+      </w:r>
+      <w:r>
+        <w:t>(services -&gt; manually add header)</w:t>
+      </w:r>
+      <w:r>
+        <w:t xml:space="preserve"> </w:t>
+      </w:r>
+      <w:r>
+        <w:t>we had manually added a variable to hold a new HttpHeader</w:t>
+      </w:r>
+      <w:r>
+        <w:t>s</w:t>
+      </w:r>
+      <w:r>
+        <w:t xml:space="preserve"> … the header was passing our token info and putting at the end of the request params….in “service” as we sent requests to the api.  We no longer need this http option.  Because </w:t>
       </w:r>
     </w:p>
     <w:p>
@@ -28411,6 +28450,7 @@
         </w:rPr>
         <w:t>; </w:t>
       </w:r>
+      <w:proofErr w:type="spellStart"/>
       <w:r>
         <w:rPr>
           <w:rFonts w:ascii="Consolas" w:eastAsia="Times New Roman" w:hAnsi="Consolas" w:cs="Times New Roman"/>
@@ -28420,6 +28460,7 @@
         </w:rPr>
         <w:t>i</w:t>
       </w:r>
+      <w:proofErr w:type="spellEnd"/>
       <w:r>
         <w:rPr>
           <w:rFonts w:ascii="Consolas" w:eastAsia="Times New Roman" w:hAnsi="Consolas" w:cs="Times New Roman"/>
@@ -28458,6 +28499,7 @@
         </w:rPr>
         <w:t>; </w:t>
       </w:r>
+      <w:proofErr w:type="spellStart"/>
       <w:r>
         <w:rPr>
           <w:rFonts w:ascii="Consolas" w:eastAsia="Times New Roman" w:hAnsi="Consolas" w:cs="Times New Roman"/>
@@ -28467,6 +28509,7 @@
         </w:rPr>
         <w:t>i</w:t>
       </w:r>
+      <w:proofErr w:type="spellEnd"/>
       <w:r>
         <w:rPr>
           <w:rFonts w:ascii="Consolas" w:eastAsia="Times New Roman" w:hAnsi="Consolas" w:cs="Times New Roman"/>
@@ -28556,6 +28599,7 @@
         </w:rPr>
         <w:t>[</w:t>
       </w:r>
+      <w:proofErr w:type="spellStart"/>
       <w:r>
         <w:rPr>
           <w:rFonts w:ascii="Consolas" w:eastAsia="Times New Roman" w:hAnsi="Consolas" w:cs="Times New Roman"/>
@@ -28565,6 +28609,7 @@
         </w:rPr>
         <w:t>i</w:t>
       </w:r>
+      <w:proofErr w:type="spellEnd"/>
       <w:r>
         <w:rPr>
           <w:rFonts w:ascii="Consolas" w:eastAsia="Times New Roman" w:hAnsi="Consolas" w:cs="Times New Roman"/>
@@ -28594,6 +28639,7 @@
         </w:rPr>
         <w:t>[</w:t>
       </w:r>
+      <w:proofErr w:type="spellStart"/>
       <w:r>
         <w:rPr>
           <w:rFonts w:ascii="Consolas" w:eastAsia="Times New Roman" w:hAnsi="Consolas" w:cs="Times New Roman"/>
@@ -28603,6 +28649,7 @@
         </w:rPr>
         <w:t>i</w:t>
       </w:r>
+      <w:proofErr w:type="spellEnd"/>
       <w:r>
         <w:rPr>
           <w:rFonts w:ascii="Consolas" w:eastAsia="Times New Roman" w:hAnsi="Consolas" w:cs="Times New Roman"/>

</xml_diff>